<commit_message>
Config: fixed invert, changed some gui labels, port display now scrolls. \nArduino: fixed bluetooth communication errors, added mouse speed macro
</commit_message>
<xml_diff>
--- a/Documents/design/Sensact Functional Document v2.docx
+++ b/Documents/design/Sensact Functional Document v2.docx
@@ -9,18 +9,27 @@
           <w:u w:val="single"/>
         </w:rPr>
       </w:pPr>
+      <w:proofErr w:type="spellStart"/>
       <w:r>
         <w:rPr>
           <w:sz w:val="48"/>
           <w:u w:val="single"/>
         </w:rPr>
-        <w:t>Sensact Functional Document</w:t>
-      </w:r>
+        <w:t>Sensact</w:t>
+      </w:r>
+      <w:proofErr w:type="spellEnd"/>
       <w:r>
         <w:rPr>
           <w:sz w:val="48"/>
           <w:u w:val="single"/>
         </w:rPr>
+        <w:t xml:space="preserve"> Functional Document</w:t>
+      </w:r>
+      <w:r>
+        <w:rPr>
+          <w:sz w:val="48"/>
+          <w:u w:val="single"/>
+        </w:rPr>
         <w:t xml:space="preserve"> v2</w:t>
       </w:r>
     </w:p>
@@ -54,7 +63,15 @@
         </w:rPr>
       </w:pPr>
       <w:r>
-        <w:t>This document is to describe how we plan to implement the next version of the Sensact, not the current functionality. The major changes are: input jacks being configurable, Bluetooth input, trigger events, and Infrared.</w:t>
+        <w:t xml:space="preserve">This document is to describe how we plan to implement the next version of the </w:t>
+      </w:r>
+      <w:proofErr w:type="spellStart"/>
+      <w:r>
+        <w:t>Sensact</w:t>
+      </w:r>
+      <w:proofErr w:type="spellEnd"/>
+      <w:r>
+        <w:t>, not the current functionality. The major changes are: input jacks being configurable, Bluetooth input, trigger events, and Infrared.</w:t>
       </w:r>
       <w:r>
         <w:t xml:space="preserve"> Things in red are the things that we are uncertain about.</w:t>
@@ -281,7 +298,17 @@
         </w:numPr>
       </w:pPr>
       <w:r>
-        <w:t>Can have different Bluetooth modules connect without any alterations. (ie. One module has a gyroscope and sends data from 3 sensors, another module is just a wireless button and sends one sensor’s data)</w:t>
+        <w:t>Can have different Bluetooth modules connect without any alterations. (</w:t>
+      </w:r>
+      <w:proofErr w:type="spellStart"/>
+      <w:proofErr w:type="gramStart"/>
+      <w:r>
+        <w:t>ie</w:t>
+      </w:r>
+      <w:proofErr w:type="spellEnd"/>
+      <w:proofErr w:type="gramEnd"/>
+      <w:r>
+        <w:t>. One module has a gyroscope and sends data from 3 sensors, another module is just a wireless button and sends one sensor’s data)</w:t>
       </w:r>
     </w:p>
     <w:p>
@@ -326,7 +353,15 @@
         </w:numPr>
       </w:pPr>
       <w:r>
-        <w:t xml:space="preserve">This is for an alternative version of the Sensact without Bluetooth input </w:t>
+        <w:t xml:space="preserve">This is for an alternative version of the </w:t>
+      </w:r>
+      <w:proofErr w:type="spellStart"/>
+      <w:r>
+        <w:t>Sensact</w:t>
+      </w:r>
+      <w:proofErr w:type="spellEnd"/>
+      <w:r>
+        <w:t xml:space="preserve"> without Bluetooth input </w:t>
       </w:r>
     </w:p>
     <w:p>
@@ -338,7 +373,15 @@
         </w:numPr>
       </w:pPr>
       <w:r>
-        <w:t>The Code on the Sensact Arduino will be different than the one with Bluetooth</w:t>
+        <w:t xml:space="preserve">The Code on the </w:t>
+      </w:r>
+      <w:proofErr w:type="spellStart"/>
+      <w:r>
+        <w:t>Sensact</w:t>
+      </w:r>
+      <w:proofErr w:type="spellEnd"/>
+      <w:r>
+        <w:t xml:space="preserve"> Arduino will be different than the one with Bluetooth</w:t>
       </w:r>
     </w:p>
     <w:p>
@@ -350,7 +393,15 @@
         </w:numPr>
       </w:pPr>
       <w:r>
-        <w:t>The Sensact board will have female jumper pins with the I</w:t>
+        <w:t xml:space="preserve">The </w:t>
+      </w:r>
+      <w:proofErr w:type="spellStart"/>
+      <w:r>
+        <w:t>Sensact</w:t>
+      </w:r>
+      <w:proofErr w:type="spellEnd"/>
+      <w:r>
+        <w:t xml:space="preserve"> board will have female jumper pins with the I</w:t>
       </w:r>
       <w:r>
         <w:rPr>
@@ -560,7 +611,15 @@
         </w:numPr>
       </w:pPr>
       <w:r>
-        <w:t>Outputs keyboard character chosen by config software</w:t>
+        <w:t xml:space="preserve">Outputs keyboard character chosen by </w:t>
+      </w:r>
+      <w:proofErr w:type="spellStart"/>
+      <w:r>
+        <w:t>config</w:t>
+      </w:r>
+      <w:proofErr w:type="spellEnd"/>
+      <w:r>
+        <w:t xml:space="preserve"> software</w:t>
       </w:r>
     </w:p>
     <w:p>
@@ -668,7 +727,15 @@
         </w:numPr>
       </w:pPr>
       <w:r>
-        <w:t>Outputs keyboard character chosen by config software to connected computer</w:t>
+        <w:t xml:space="preserve">Outputs keyboard character chosen by </w:t>
+      </w:r>
+      <w:proofErr w:type="spellStart"/>
+      <w:r>
+        <w:t>config</w:t>
+      </w:r>
+      <w:proofErr w:type="spellEnd"/>
+      <w:r>
+        <w:t xml:space="preserve"> software to connected computer</w:t>
       </w:r>
     </w:p>
     <w:p>
@@ -1200,13 +1267,29 @@
               <w:ind w:left="0"/>
             </w:pPr>
             <w:r>
-              <w:t>This sets the Sensact in Configuration Mode. The 0 must b</w:t>
-            </w:r>
-            <w:r>
-              <w:t>e followed by the data for the S</w:t>
-            </w:r>
-            <w:r>
-              <w:t>ensact se</w:t>
+              <w:t xml:space="preserve">This sets the </w:t>
+            </w:r>
+            <w:proofErr w:type="spellStart"/>
+            <w:r>
+              <w:t>Sensact</w:t>
+            </w:r>
+            <w:proofErr w:type="spellEnd"/>
+            <w:r>
+              <w:t xml:space="preserve"> in Configuration Mode. The 0 must b</w:t>
+            </w:r>
+            <w:r>
+              <w:t xml:space="preserve">e followed by the data for the </w:t>
+            </w:r>
+            <w:proofErr w:type="spellStart"/>
+            <w:r>
+              <w:t>S</w:t>
+            </w:r>
+            <w:r>
+              <w:t>ensact</w:t>
+            </w:r>
+            <w:proofErr w:type="spellEnd"/>
+            <w:r>
+              <w:t xml:space="preserve"> se</w:t>
             </w:r>
             <w:r>
               <w:t>tup</w:t>
@@ -1407,7 +1490,13 @@
                     <w:ind w:left="0"/>
                   </w:pPr>
                   <w:r>
-                    <w:t>0 – Rising Edge</w:t>
+                    <w:t xml:space="preserve">0 – </w:t>
+                  </w:r>
+                  <w:r>
+                    <w:t>Falling</w:t>
+                  </w:r>
+                  <w:r>
+                    <w:t xml:space="preserve"> Edge</w:t>
                   </w:r>
                 </w:p>
               </w:tc>
@@ -1427,7 +1516,13 @@
                     <w:ind w:left="0"/>
                   </w:pPr>
                   <w:r>
-                    <w:t>1 – Falling Edge</w:t>
+                    <w:t xml:space="preserve">1 – </w:t>
+                  </w:r>
+                  <w:r>
+                    <w:t>Rising</w:t>
+                  </w:r>
+                  <w:r>
+                    <w:t xml:space="preserve"> Edge</w:t>
                   </w:r>
                 </w:p>
               </w:tc>
@@ -1451,6 +1546,8 @@
                   </w:r>
                 </w:p>
               </w:tc>
+              <w:bookmarkStart w:id="0" w:name="_GoBack"/>
+              <w:bookmarkEnd w:id="0"/>
             </w:tr>
             <w:tr>
               <w:tc>
@@ -1467,7 +1564,13 @@
                     <w:ind w:left="0"/>
                   </w:pPr>
                   <w:r>
-                    <w:t>3 – Above Threshold</w:t>
+                    <w:t xml:space="preserve">3 – </w:t>
+                  </w:r>
+                  <w:r>
+                    <w:t xml:space="preserve">Below </w:t>
+                  </w:r>
+                  <w:r>
+                    <w:t>Threshold</w:t>
                   </w:r>
                 </w:p>
               </w:tc>
@@ -1983,6 +2086,7 @@
             <w:r>
               <w:t>for ‘</w:t>
             </w:r>
+            <w:proofErr w:type="spellStart"/>
             <w:r>
               <w:t>S</w:t>
             </w:r>
@@ -1992,6 +2096,7 @@
             <w:r>
               <w:t>X_Y</w:t>
             </w:r>
+            <w:proofErr w:type="spellEnd"/>
             <w:r>
               <w:t>’, X is the sensor number, Y is the trigger number):</w:t>
             </w:r>
@@ -2079,7 +2184,15 @@
               <w:ind w:left="0"/>
             </w:pPr>
             <w:r>
-              <w:t>Sets the Sensact to Debug mode</w:t>
+              <w:t xml:space="preserve">Sets the </w:t>
+            </w:r>
+            <w:proofErr w:type="spellStart"/>
+            <w:r>
+              <w:t>Sensact</w:t>
+            </w:r>
+            <w:proofErr w:type="spellEnd"/>
+            <w:r>
+              <w:t xml:space="preserve"> to Debug mode</w:t>
             </w:r>
           </w:p>
         </w:tc>
@@ -2130,7 +2243,23 @@
               <w:ind w:left="0"/>
             </w:pPr>
             <w:r>
-              <w:t>Displays the current configuration data stored in the Sensact. Also sets the Sensact to Configuration Mode.</w:t>
+              <w:t xml:space="preserve">Displays the current configuration data stored in the </w:t>
+            </w:r>
+            <w:proofErr w:type="spellStart"/>
+            <w:r>
+              <w:t>Sensact</w:t>
+            </w:r>
+            <w:proofErr w:type="spellEnd"/>
+            <w:r>
+              <w:t xml:space="preserve">. Also sets the </w:t>
+            </w:r>
+            <w:proofErr w:type="spellStart"/>
+            <w:r>
+              <w:t>Sensact</w:t>
+            </w:r>
+            <w:proofErr w:type="spellEnd"/>
+            <w:r>
+              <w:t xml:space="preserve"> to Configuration Mode.</w:t>
             </w:r>
           </w:p>
           <w:p>
@@ -2159,8 +2288,6 @@
             <w:r>
               <w:t>LongClickTime,</w:t>
             </w:r>
-            <w:bookmarkStart w:id="0" w:name="_GoBack"/>
-            <w:bookmarkEnd w:id="0"/>
             <w:r>
               <w:t>Sen0_0 Threshold, Sens 0_0 Event, Sen0_0 Response, Sen0_0 Detail, Sen0_1 Threshold, Sens 0_1 Event, Sen0_1 Response, Sen0_1 Detail, … , Sen1_0 Threshold, Sens 1_0 Event, Sen1_0 Response, Sen1_0 Detail, … , etc.</w:t>
             </w:r>
@@ -2213,7 +2340,15 @@
               <w:ind w:left="0"/>
             </w:pPr>
             <w:r>
-              <w:t>Sets the Sensact to Run Mode.</w:t>
+              <w:t xml:space="preserve">Sets the </w:t>
+            </w:r>
+            <w:proofErr w:type="spellStart"/>
+            <w:r>
+              <w:t>Sensact</w:t>
+            </w:r>
+            <w:proofErr w:type="spellEnd"/>
+            <w:r>
+              <w:t xml:space="preserve"> to Run Mode.</w:t>
             </w:r>
           </w:p>
         </w:tc>
@@ -2261,7 +2396,15 @@
         <w:spacing w:after="0" w:line="240" w:lineRule="auto"/>
       </w:pPr>
       <w:r>
-        <w:t>When the Sensact is in Configuration Mode, it will not activate any of the responses to triggers and will</w:t>
+        <w:t xml:space="preserve">When the </w:t>
+      </w:r>
+      <w:proofErr w:type="spellStart"/>
+      <w:r>
+        <w:t>Sensact</w:t>
+      </w:r>
+      <w:proofErr w:type="spellEnd"/>
+      <w:r>
+        <w:t xml:space="preserve"> is in Configuration Mode, it will not activate any of the responses to triggers and will</w:t>
       </w:r>
       <w:r>
         <w:t xml:space="preserve"> </w:t>
@@ -2282,7 +2425,15 @@
         </w:numPr>
       </w:pPr>
       <w:r>
-        <w:t>When the Sensact is in Run Mode, it will activate responses and not report any sensor values.</w:t>
+        <w:t xml:space="preserve">When the </w:t>
+      </w:r>
+      <w:proofErr w:type="spellStart"/>
+      <w:r>
+        <w:t>Sensact</w:t>
+      </w:r>
+      <w:proofErr w:type="spellEnd"/>
+      <w:r>
+        <w:t xml:space="preserve"> is in Run Mode, it will activate responses and not report any sensor values.</w:t>
       </w:r>
     </w:p>
     <w:p>
@@ -2294,7 +2445,15 @@
         </w:numPr>
       </w:pPr>
       <w:r>
-        <w:t>When the Sensact is in Debug Mode it will activate responses and report sensor data</w:t>
+        <w:t xml:space="preserve">When the </w:t>
+      </w:r>
+      <w:proofErr w:type="spellStart"/>
+      <w:r>
+        <w:t>Sensact</w:t>
+      </w:r>
+      <w:proofErr w:type="spellEnd"/>
+      <w:r>
+        <w:t xml:space="preserve"> is in Debug Mode it will activate responses and report sensor data</w:t>
       </w:r>
     </w:p>
     <w:p>
@@ -2312,7 +2471,15 @@
         <w:t>GREEN</w:t>
       </w:r>
       <w:r>
-        <w:t xml:space="preserve"> when the Sensact is in RUN mode, </w:t>
+        <w:t xml:space="preserve"> when the </w:t>
+      </w:r>
+      <w:proofErr w:type="spellStart"/>
+      <w:r>
+        <w:t>Sensact</w:t>
+      </w:r>
+      <w:proofErr w:type="spellEnd"/>
+      <w:r>
+        <w:t xml:space="preserve"> is in RUN mode, </w:t>
       </w:r>
       <w:r>
         <w:t>RED</w:t>
@@ -3862,7 +4029,7 @@
 </file>
 
 <file path=customXml/itemProps1.xml><?xml version="1.0" encoding="utf-8"?>
-<ds:datastoreItem xmlns:ds="http://schemas.openxmlformats.org/officeDocument/2006/customXml" ds:itemID="{77F07672-6533-4F18-AD97-99CAD12B5293}">
+<ds:datastoreItem xmlns:ds="http://schemas.openxmlformats.org/officeDocument/2006/customXml" ds:itemID="{9E5A5588-767A-4A01-A31B-409E7F45793B}">
   <ds:schemaRefs>
     <ds:schemaRef ds:uri="http://schemas.openxmlformats.org/officeDocument/2006/bibliography"/>
   </ds:schemaRefs>

</xml_diff>